<commit_message>
added notes from first consultation
</commit_message>
<xml_diff>
--- a/Konzultace.docx
+++ b/Konzultace.docx
@@ -25,12 +25,7 @@
       </w:r>
       <w:proofErr w:type="spellEnd"/>
       <w:r>
-        <w:t xml:space="preserve"> </w:t>
-      </w:r>
-      <w:bookmarkStart w:id="0" w:name="_GoBack"/>
-      <w:bookmarkEnd w:id="0"/>
-      <w:r>
-        <w:t>21.2.2020</w:t>
+        <w:t xml:space="preserve"> 21.2.2020</w:t>
       </w:r>
     </w:p>
     <w:p>
@@ -38,12 +33,770 @@
         <w:pStyle w:val="ListParagraph"/>
         <w:numPr>
           <w:ilvl w:val="0"/>
-          <w:numId w:val="1"/>
+          <w:numId w:val="12"/>
         </w:numPr>
       </w:pPr>
-      <w:r>
-        <w:t>TBD</w:t>
-      </w:r>
+      <w:proofErr w:type="spellStart"/>
+      <w:r>
+        <w:t>konzultace</w:t>
+      </w:r>
+      <w:proofErr w:type="spellEnd"/>
+      <w:r>
+        <w:t xml:space="preserve"> </w:t>
+      </w:r>
+      <w:proofErr w:type="spellStart"/>
+      <w:r>
+        <w:t>budou</w:t>
+      </w:r>
+      <w:proofErr w:type="spellEnd"/>
+      <w:r>
+        <w:t xml:space="preserve"> </w:t>
+      </w:r>
+      <w:proofErr w:type="spellStart"/>
+      <w:r>
+        <w:t>probíhat</w:t>
+      </w:r>
+      <w:proofErr w:type="spellEnd"/>
+      <w:r>
+        <w:t xml:space="preserve"> </w:t>
+      </w:r>
+      <w:proofErr w:type="spellStart"/>
+      <w:r>
+        <w:t>každý</w:t>
+      </w:r>
+      <w:proofErr w:type="spellEnd"/>
+      <w:r>
+        <w:t xml:space="preserve"> </w:t>
+      </w:r>
+      <w:proofErr w:type="spellStart"/>
+      <w:r>
+        <w:t>týden</w:t>
+      </w:r>
+      <w:proofErr w:type="spellEnd"/>
+      <w:r>
+        <w:t xml:space="preserve"> v </w:t>
+      </w:r>
+      <w:proofErr w:type="spellStart"/>
+      <w:r>
+        <w:t>pátek</w:t>
+      </w:r>
+      <w:proofErr w:type="spellEnd"/>
+      <w:r>
+        <w:t xml:space="preserve"> 8:40 – 9:10</w:t>
+      </w:r>
+    </w:p>
+    <w:p>
+      <w:pPr>
+        <w:pStyle w:val="ListParagraph"/>
+        <w:numPr>
+          <w:ilvl w:val="0"/>
+          <w:numId w:val="12"/>
+        </w:numPr>
+      </w:pPr>
+      <w:proofErr w:type="spellStart"/>
+      <w:r>
+        <w:t>bude</w:t>
+      </w:r>
+      <w:proofErr w:type="spellEnd"/>
+      <w:r>
+        <w:t xml:space="preserve"> se </w:t>
+      </w:r>
+      <w:proofErr w:type="spellStart"/>
+      <w:r>
+        <w:t>vyv</w:t>
+      </w:r>
+      <w:r>
+        <w:rPr>
+          <w:lang w:val="cs-CZ"/>
+        </w:rPr>
+        <w:t>íjet</w:t>
+      </w:r>
+      <w:proofErr w:type="spellEnd"/>
+      <w:r>
+        <w:rPr>
+          <w:lang w:val="cs-CZ"/>
+        </w:rPr>
+        <w:t xml:space="preserve"> webový portál pro fanklub časopisu XB-1</w:t>
+      </w:r>
+    </w:p>
+    <w:p>
+      <w:pPr>
+        <w:pStyle w:val="ListParagraph"/>
+        <w:numPr>
+          <w:ilvl w:val="0"/>
+          <w:numId w:val="12"/>
+        </w:numPr>
+      </w:pPr>
+      <w:r>
+        <w:rPr>
+          <w:lang w:val="cs-CZ"/>
+        </w:rPr>
+        <w:t>důraz kladen především na bezpečnost a udržovatelnost</w:t>
+      </w:r>
+      <w:r>
+        <w:rPr>
+          <w:lang w:val="cs-CZ"/>
+        </w:rPr>
+        <w:t xml:space="preserve"> </w:t>
+      </w:r>
+    </w:p>
+    <w:p>
+      <w:pPr>
+        <w:pStyle w:val="ListParagraph"/>
+        <w:numPr>
+          <w:ilvl w:val="0"/>
+          <w:numId w:val="12"/>
+        </w:numPr>
+      </w:pPr>
+      <w:r>
+        <w:rPr>
+          <w:lang w:val="cs-CZ"/>
+        </w:rPr>
+        <w:t>není příliš kladen důraz na design</w:t>
+      </w:r>
+    </w:p>
+    <w:p>
+      <w:pPr>
+        <w:pStyle w:val="ListParagraph"/>
+        <w:numPr>
+          <w:ilvl w:val="0"/>
+          <w:numId w:val="12"/>
+        </w:numPr>
+      </w:pPr>
+      <w:r>
+        <w:rPr>
+          <w:lang w:val="cs-CZ"/>
+        </w:rPr>
+        <w:t>jeden z členů bude mít funkci team leadera</w:t>
+      </w:r>
+      <w:r>
+        <w:rPr>
+          <w:lang w:val="cs-CZ"/>
+        </w:rPr>
+        <w:t>, který má na starost:</w:t>
+      </w:r>
+    </w:p>
+    <w:p>
+      <w:pPr>
+        <w:pStyle w:val="ListParagraph"/>
+        <w:numPr>
+          <w:ilvl w:val="1"/>
+          <w:numId w:val="12"/>
+        </w:numPr>
+      </w:pPr>
+      <w:proofErr w:type="spellStart"/>
+      <w:r>
+        <w:t>komunikaci</w:t>
+      </w:r>
+      <w:proofErr w:type="spellEnd"/>
+      <w:r>
+        <w:t xml:space="preserve"> s </w:t>
+      </w:r>
+      <w:proofErr w:type="spellStart"/>
+      <w:r>
+        <w:t>vedoucím</w:t>
+      </w:r>
+      <w:proofErr w:type="spellEnd"/>
+      <w:r>
+        <w:t xml:space="preserve"> </w:t>
+      </w:r>
+      <w:proofErr w:type="spellStart"/>
+      <w:r>
+        <w:t>projektu</w:t>
+      </w:r>
+      <w:proofErr w:type="spellEnd"/>
+    </w:p>
+    <w:p>
+      <w:pPr>
+        <w:pStyle w:val="ListParagraph"/>
+        <w:numPr>
+          <w:ilvl w:val="1"/>
+          <w:numId w:val="12"/>
+        </w:numPr>
+      </w:pPr>
+      <w:proofErr w:type="spellStart"/>
+      <w:r>
+        <w:t>rozdělování</w:t>
+      </w:r>
+      <w:proofErr w:type="spellEnd"/>
+      <w:r>
+        <w:t xml:space="preserve"> </w:t>
+      </w:r>
+      <w:proofErr w:type="spellStart"/>
+      <w:r>
+        <w:t>úkolů</w:t>
+      </w:r>
+      <w:proofErr w:type="spellEnd"/>
+      <w:r>
+        <w:t xml:space="preserve"> </w:t>
+      </w:r>
+      <w:proofErr w:type="spellStart"/>
+      <w:r>
+        <w:t>mezi</w:t>
+      </w:r>
+      <w:proofErr w:type="spellEnd"/>
+      <w:r>
+        <w:t xml:space="preserve"> </w:t>
+      </w:r>
+      <w:proofErr w:type="spellStart"/>
+      <w:r>
+        <w:t>ostatní</w:t>
+      </w:r>
+      <w:proofErr w:type="spellEnd"/>
+      <w:r>
+        <w:t xml:space="preserve"> </w:t>
+      </w:r>
+      <w:proofErr w:type="spellStart"/>
+      <w:r>
+        <w:t>členy</w:t>
+      </w:r>
+      <w:proofErr w:type="spellEnd"/>
+    </w:p>
+    <w:p>
+      <w:pPr>
+        <w:pStyle w:val="ListParagraph"/>
+        <w:numPr>
+          <w:ilvl w:val="1"/>
+          <w:numId w:val="12"/>
+        </w:numPr>
+      </w:pPr>
+      <w:proofErr w:type="spellStart"/>
+      <w:r>
+        <w:t>hodnotí</w:t>
+      </w:r>
+      <w:proofErr w:type="spellEnd"/>
+      <w:r>
+        <w:t xml:space="preserve"> a </w:t>
+      </w:r>
+      <w:proofErr w:type="spellStart"/>
+      <w:r>
+        <w:t>rozděluje</w:t>
+      </w:r>
+      <w:proofErr w:type="spellEnd"/>
+      <w:r>
+        <w:t xml:space="preserve"> body </w:t>
+      </w:r>
+      <w:proofErr w:type="spellStart"/>
+      <w:r>
+        <w:t>mezi</w:t>
+      </w:r>
+      <w:proofErr w:type="spellEnd"/>
+      <w:r>
+        <w:t xml:space="preserve"> </w:t>
+      </w:r>
+      <w:proofErr w:type="spellStart"/>
+      <w:r>
+        <w:t>ostatní</w:t>
+      </w:r>
+      <w:proofErr w:type="spellEnd"/>
+      <w:r>
+        <w:t xml:space="preserve"> </w:t>
+      </w:r>
+      <w:proofErr w:type="spellStart"/>
+      <w:r>
+        <w:t>členy</w:t>
+      </w:r>
+      <w:proofErr w:type="spellEnd"/>
+    </w:p>
+    <w:p>
+      <w:pPr>
+        <w:pStyle w:val="ListParagraph"/>
+        <w:numPr>
+          <w:ilvl w:val="0"/>
+          <w:numId w:val="12"/>
+        </w:numPr>
+      </w:pPr>
+      <w:r>
+        <w:t xml:space="preserve">team leader je </w:t>
+      </w:r>
+      <w:proofErr w:type="spellStart"/>
+      <w:r>
+        <w:t>hodnocen</w:t>
+      </w:r>
+      <w:proofErr w:type="spellEnd"/>
+      <w:r>
+        <w:t xml:space="preserve"> </w:t>
+      </w:r>
+      <w:proofErr w:type="spellStart"/>
+      <w:r>
+        <w:t>vedoucím</w:t>
+      </w:r>
+      <w:proofErr w:type="spellEnd"/>
+      <w:r>
+        <w:t xml:space="preserve"> </w:t>
+      </w:r>
+      <w:proofErr w:type="spellStart"/>
+      <w:r>
+        <w:t>projektu</w:t>
+      </w:r>
+      <w:proofErr w:type="spellEnd"/>
+    </w:p>
+    <w:p>
+      <w:pPr>
+        <w:pStyle w:val="ListParagraph"/>
+        <w:numPr>
+          <w:ilvl w:val="0"/>
+          <w:numId w:val="12"/>
+        </w:numPr>
+      </w:pPr>
+      <w:r>
+        <w:t xml:space="preserve">pro TL </w:t>
+      </w:r>
+      <w:r>
+        <w:t xml:space="preserve">je </w:t>
+      </w:r>
+      <w:proofErr w:type="spellStart"/>
+      <w:r>
+        <w:t>tř</w:t>
+      </w:r>
+      <w:r>
+        <w:t>e</w:t>
+      </w:r>
+      <w:r>
+        <w:t>ba</w:t>
+      </w:r>
+      <w:proofErr w:type="spellEnd"/>
+      <w:r>
+        <w:t xml:space="preserve"> </w:t>
+      </w:r>
+      <w:proofErr w:type="spellStart"/>
+      <w:r>
+        <w:t>si</w:t>
+      </w:r>
+      <w:proofErr w:type="spellEnd"/>
+      <w:r>
+        <w:t xml:space="preserve"> </w:t>
+      </w:r>
+      <w:proofErr w:type="spellStart"/>
+      <w:r>
+        <w:t>zapisovat</w:t>
+      </w:r>
+      <w:proofErr w:type="spellEnd"/>
+      <w:r>
+        <w:t xml:space="preserve"> </w:t>
+      </w:r>
+      <w:proofErr w:type="spellStart"/>
+      <w:r>
+        <w:t>čas</w:t>
+      </w:r>
+      <w:proofErr w:type="spellEnd"/>
+      <w:r>
+        <w:t xml:space="preserve"> </w:t>
+      </w:r>
+      <w:proofErr w:type="spellStart"/>
+      <w:r>
+        <w:t>práce</w:t>
+      </w:r>
+      <w:proofErr w:type="spellEnd"/>
+      <w:r>
+        <w:t>,</w:t>
+      </w:r>
+      <w:r>
+        <w:t xml:space="preserve"> </w:t>
+      </w:r>
+      <w:proofErr w:type="spellStart"/>
+      <w:r>
+        <w:t>na</w:t>
+      </w:r>
+      <w:proofErr w:type="spellEnd"/>
+      <w:r>
+        <w:t xml:space="preserve"> </w:t>
+      </w:r>
+      <w:proofErr w:type="spellStart"/>
+      <w:r>
+        <w:t>základě</w:t>
+      </w:r>
+      <w:proofErr w:type="spellEnd"/>
+      <w:r>
+        <w:t xml:space="preserve"> </w:t>
+      </w:r>
+      <w:proofErr w:type="spellStart"/>
+      <w:r>
+        <w:t>kterého</w:t>
+      </w:r>
+      <w:proofErr w:type="spellEnd"/>
+      <w:r>
+        <w:t xml:space="preserve"> </w:t>
+      </w:r>
+      <w:proofErr w:type="spellStart"/>
+      <w:r>
+        <w:t>bude</w:t>
+      </w:r>
+      <w:proofErr w:type="spellEnd"/>
+      <w:r>
+        <w:t xml:space="preserve"> </w:t>
+      </w:r>
+      <w:proofErr w:type="spellStart"/>
+      <w:r>
+        <w:t>určováno</w:t>
+      </w:r>
+      <w:proofErr w:type="spellEnd"/>
+      <w:r>
+        <w:t xml:space="preserve"> </w:t>
+      </w:r>
+      <w:proofErr w:type="spellStart"/>
+      <w:r>
+        <w:t>bodové</w:t>
+      </w:r>
+      <w:proofErr w:type="spellEnd"/>
+      <w:r>
+        <w:t xml:space="preserve"> </w:t>
+      </w:r>
+      <w:proofErr w:type="spellStart"/>
+      <w:r>
+        <w:t>ohodnocení</w:t>
+      </w:r>
+      <w:proofErr w:type="spellEnd"/>
+    </w:p>
+    <w:p>
+      <w:pPr>
+        <w:pStyle w:val="ListParagraph"/>
+        <w:numPr>
+          <w:ilvl w:val="0"/>
+          <w:numId w:val="12"/>
+        </w:numPr>
+      </w:pPr>
+      <w:proofErr w:type="spellStart"/>
+      <w:r>
+        <w:t>zkušenost</w:t>
+      </w:r>
+      <w:proofErr w:type="spellEnd"/>
+      <w:r>
+        <w:t xml:space="preserve"> s </w:t>
+      </w:r>
+      <w:proofErr w:type="spellStart"/>
+      <w:r>
+        <w:t>tvorbou</w:t>
+      </w:r>
+      <w:proofErr w:type="spellEnd"/>
+      <w:r>
+        <w:t xml:space="preserve"> </w:t>
+      </w:r>
+      <w:proofErr w:type="spellStart"/>
+      <w:r>
+        <w:t>webových</w:t>
+      </w:r>
+      <w:proofErr w:type="spellEnd"/>
+      <w:r>
+        <w:t xml:space="preserve"> </w:t>
+      </w:r>
+      <w:proofErr w:type="spellStart"/>
+      <w:r>
+        <w:t>aplikací</w:t>
+      </w:r>
+      <w:proofErr w:type="spellEnd"/>
+      <w:r>
+        <w:t xml:space="preserve"> </w:t>
+      </w:r>
+      <w:proofErr w:type="spellStart"/>
+      <w:r>
+        <w:t>není</w:t>
+      </w:r>
+      <w:proofErr w:type="spellEnd"/>
+      <w:r>
+        <w:t xml:space="preserve"> </w:t>
+      </w:r>
+      <w:proofErr w:type="spellStart"/>
+      <w:r>
+        <w:t>vyžadována</w:t>
+      </w:r>
+      <w:proofErr w:type="spellEnd"/>
+    </w:p>
+    <w:p>
+      <w:pPr>
+        <w:pStyle w:val="ListParagraph"/>
+        <w:numPr>
+          <w:ilvl w:val="0"/>
+          <w:numId w:val="12"/>
+        </w:numPr>
+      </w:pPr>
+      <w:proofErr w:type="spellStart"/>
+      <w:r>
+        <w:t>úkoly</w:t>
+      </w:r>
+      <w:proofErr w:type="spellEnd"/>
+      <w:r>
+        <w:t>:</w:t>
+      </w:r>
+    </w:p>
+    <w:p>
+      <w:pPr>
+        <w:pStyle w:val="ListParagraph"/>
+        <w:numPr>
+          <w:ilvl w:val="1"/>
+          <w:numId w:val="12"/>
+        </w:numPr>
+      </w:pPr>
+      <w:proofErr w:type="spellStart"/>
+      <w:r>
+        <w:t>zvolit</w:t>
+      </w:r>
+      <w:proofErr w:type="spellEnd"/>
+      <w:r>
+        <w:t xml:space="preserve"> </w:t>
+      </w:r>
+      <w:proofErr w:type="spellStart"/>
+      <w:r>
+        <w:t>způsoby</w:t>
+      </w:r>
+      <w:proofErr w:type="spellEnd"/>
+      <w:r>
+        <w:t xml:space="preserve"> pro </w:t>
+      </w:r>
+      <w:proofErr w:type="spellStart"/>
+      <w:r>
+        <w:t>komunikaci</w:t>
+      </w:r>
+      <w:proofErr w:type="spellEnd"/>
+      <w:r>
+        <w:t xml:space="preserve"> a </w:t>
+      </w:r>
+      <w:proofErr w:type="spellStart"/>
+      <w:r>
+        <w:t>sdílení</w:t>
+      </w:r>
+      <w:proofErr w:type="spellEnd"/>
+      <w:r>
+        <w:t xml:space="preserve"> </w:t>
+      </w:r>
+      <w:proofErr w:type="spellStart"/>
+      <w:r>
+        <w:t>da</w:t>
+      </w:r>
+      <w:r>
+        <w:t>t</w:t>
+      </w:r>
+      <w:proofErr w:type="spellEnd"/>
+    </w:p>
+    <w:p>
+      <w:pPr>
+        <w:pStyle w:val="ListParagraph"/>
+        <w:numPr>
+          <w:ilvl w:val="1"/>
+          <w:numId w:val="12"/>
+        </w:numPr>
+      </w:pPr>
+      <w:proofErr w:type="spellStart"/>
+      <w:r>
+        <w:t>provést</w:t>
+      </w:r>
+      <w:proofErr w:type="spellEnd"/>
+      <w:r>
+        <w:t xml:space="preserve"> </w:t>
+      </w:r>
+      <w:proofErr w:type="spellStart"/>
+      <w:r>
+        <w:t>analýzu</w:t>
+      </w:r>
+      <w:proofErr w:type="spellEnd"/>
+      <w:r>
+        <w:t xml:space="preserve"> a </w:t>
+      </w:r>
+      <w:proofErr w:type="spellStart"/>
+      <w:r>
+        <w:t>zvolit</w:t>
+      </w:r>
+      <w:proofErr w:type="spellEnd"/>
+      <w:r>
+        <w:t xml:space="preserve"> </w:t>
+      </w:r>
+      <w:proofErr w:type="spellStart"/>
+      <w:r>
+        <w:t>vhodné</w:t>
+      </w:r>
+      <w:proofErr w:type="spellEnd"/>
+      <w:r>
+        <w:t xml:space="preserve"> </w:t>
+      </w:r>
+      <w:proofErr w:type="spellStart"/>
+      <w:r>
+        <w:t>technologie</w:t>
+      </w:r>
+      <w:proofErr w:type="spellEnd"/>
+      <w:r>
+        <w:t xml:space="preserve"> pro </w:t>
+      </w:r>
+      <w:proofErr w:type="spellStart"/>
+      <w:r>
+        <w:t>implementaci</w:t>
+      </w:r>
+      <w:proofErr w:type="spellEnd"/>
+      <w:r>
+        <w:t xml:space="preserve"> </w:t>
+      </w:r>
+      <w:proofErr w:type="spellStart"/>
+      <w:r>
+        <w:t>projektu</w:t>
+      </w:r>
+      <w:proofErr w:type="spellEnd"/>
+    </w:p>
+    <w:p>
+      <w:pPr>
+        <w:pStyle w:val="ListParagraph"/>
+        <w:numPr>
+          <w:ilvl w:val="1"/>
+          <w:numId w:val="12"/>
+        </w:numPr>
+      </w:pPr>
+      <w:proofErr w:type="spellStart"/>
+      <w:r>
+        <w:t>založit</w:t>
+      </w:r>
+      <w:proofErr w:type="spellEnd"/>
+      <w:r>
+        <w:t xml:space="preserve"> </w:t>
+      </w:r>
+      <w:proofErr w:type="spellStart"/>
+      <w:r>
+        <w:t>jednoduchou</w:t>
+      </w:r>
+      <w:proofErr w:type="spellEnd"/>
+      <w:r>
+        <w:t xml:space="preserve"> </w:t>
+      </w:r>
+      <w:proofErr w:type="spellStart"/>
+      <w:r>
+        <w:t>webovou</w:t>
+      </w:r>
+      <w:proofErr w:type="spellEnd"/>
+      <w:r>
+        <w:t xml:space="preserve"> </w:t>
+      </w:r>
+      <w:proofErr w:type="spellStart"/>
+      <w:r>
+        <w:t>stránku</w:t>
+      </w:r>
+      <w:proofErr w:type="spellEnd"/>
+      <w:r>
+        <w:t xml:space="preserve"> v html se </w:t>
+      </w:r>
+      <w:proofErr w:type="spellStart"/>
+      <w:r>
+        <w:t>zprávou</w:t>
+      </w:r>
+      <w:proofErr w:type="spellEnd"/>
+      <w:r>
+        <w:t xml:space="preserve"> </w:t>
+      </w:r>
+      <w:proofErr w:type="spellStart"/>
+      <w:r>
+        <w:t>ve</w:t>
+      </w:r>
+      <w:proofErr w:type="spellEnd"/>
+      <w:r>
+        <w:t xml:space="preserve"> </w:t>
+      </w:r>
+      <w:proofErr w:type="spellStart"/>
+      <w:r>
+        <w:t>stylu</w:t>
+      </w:r>
+      <w:proofErr w:type="spellEnd"/>
+      <w:r>
+        <w:t>: “</w:t>
+      </w:r>
+      <w:proofErr w:type="spellStart"/>
+      <w:r>
+        <w:t>Vážení</w:t>
+      </w:r>
+      <w:proofErr w:type="spellEnd"/>
+      <w:r>
+        <w:t xml:space="preserve"> </w:t>
+      </w:r>
+      <w:proofErr w:type="spellStart"/>
+      <w:r>
+        <w:t>přátelé</w:t>
+      </w:r>
+      <w:proofErr w:type="spellEnd"/>
+      <w:r>
+        <w:t xml:space="preserve">, </w:t>
+      </w:r>
+      <w:proofErr w:type="spellStart"/>
+      <w:r>
+        <w:t>hacknuli</w:t>
+      </w:r>
+      <w:proofErr w:type="spellEnd"/>
+      <w:r>
+        <w:t xml:space="preserve"> </w:t>
+      </w:r>
+      <w:proofErr w:type="spellStart"/>
+      <w:r>
+        <w:t>nás</w:t>
+      </w:r>
+      <w:proofErr w:type="spellEnd"/>
+      <w:r>
+        <w:t>!</w:t>
+      </w:r>
+      <w:r>
+        <w:rPr>
+          <w:lang w:val="cs-CZ"/>
+        </w:rPr>
+        <w:t xml:space="preserve"> Začínáme znovu.</w:t>
+      </w:r>
+      <w:r>
+        <w:t>”</w:t>
+      </w:r>
+    </w:p>
+    <w:p>
+      <w:pPr>
+        <w:pStyle w:val="ListParagraph"/>
+        <w:numPr>
+          <w:ilvl w:val="1"/>
+          <w:numId w:val="12"/>
+        </w:numPr>
+      </w:pPr>
+      <w:proofErr w:type="spellStart"/>
+      <w:r>
+        <w:t>založit</w:t>
+      </w:r>
+      <w:bookmarkStart w:id="0" w:name="_GoBack"/>
+      <w:bookmarkEnd w:id="0"/>
+      <w:proofErr w:type="spellEnd"/>
+      <w:r>
+        <w:t xml:space="preserve"> slack pro </w:t>
+      </w:r>
+      <w:proofErr w:type="spellStart"/>
+      <w:r>
+        <w:t>komunikaci</w:t>
+      </w:r>
+      <w:proofErr w:type="spellEnd"/>
+      <w:r>
+        <w:t xml:space="preserve"> s </w:t>
+      </w:r>
+      <w:proofErr w:type="spellStart"/>
+      <w:r>
+        <w:t>vedoucím</w:t>
+      </w:r>
+      <w:proofErr w:type="spellEnd"/>
+      <w:r>
+        <w:t xml:space="preserve"> </w:t>
+      </w:r>
+      <w:proofErr w:type="spellStart"/>
+      <w:r>
+        <w:t>projektu</w:t>
+      </w:r>
+      <w:proofErr w:type="spellEnd"/>
+    </w:p>
+    <w:p>
+      <w:pPr>
+        <w:pStyle w:val="ListParagraph"/>
+        <w:numPr>
+          <w:ilvl w:val="1"/>
+          <w:numId w:val="12"/>
+        </w:numPr>
+      </w:pPr>
+      <w:proofErr w:type="spellStart"/>
+      <w:r>
+        <w:t>zvolit</w:t>
+      </w:r>
+      <w:proofErr w:type="spellEnd"/>
+      <w:r>
+        <w:t xml:space="preserve"> team </w:t>
+      </w:r>
+      <w:proofErr w:type="spellStart"/>
+      <w:r>
+        <w:t>leadera</w:t>
+      </w:r>
+      <w:proofErr w:type="spellEnd"/>
     </w:p>
     <w:sectPr>
       <w:pgSz w:w="12240" w:h="15840"/>
@@ -181,6 +934,119 @@
       </w:rPr>
     </w:lvl>
     <w:lvl w:ilvl="2" w:tplc="04090005" w:tentative="1">
+      <w:start w:val="1"/>
+      <w:numFmt w:val="bullet"/>
+      <w:lvlText w:val=""/>
+      <w:lvlJc w:val="left"/>
+      <w:pPr>
+        <w:ind w:left="2160" w:hanging="360"/>
+      </w:pPr>
+      <w:rPr>
+        <w:rFonts w:ascii="Wingdings" w:hAnsi="Wingdings" w:hint="default"/>
+      </w:rPr>
+    </w:lvl>
+    <w:lvl w:ilvl="3" w:tplc="04090001" w:tentative="1">
+      <w:start w:val="1"/>
+      <w:numFmt w:val="bullet"/>
+      <w:lvlText w:val=""/>
+      <w:lvlJc w:val="left"/>
+      <w:pPr>
+        <w:ind w:left="2880" w:hanging="360"/>
+      </w:pPr>
+      <w:rPr>
+        <w:rFonts w:ascii="Symbol" w:hAnsi="Symbol" w:hint="default"/>
+      </w:rPr>
+    </w:lvl>
+    <w:lvl w:ilvl="4" w:tplc="04090003" w:tentative="1">
+      <w:start w:val="1"/>
+      <w:numFmt w:val="bullet"/>
+      <w:lvlText w:val="o"/>
+      <w:lvlJc w:val="left"/>
+      <w:pPr>
+        <w:ind w:left="3600" w:hanging="360"/>
+      </w:pPr>
+      <w:rPr>
+        <w:rFonts w:ascii="Courier New" w:hAnsi="Courier New" w:cs="Courier New" w:hint="default"/>
+      </w:rPr>
+    </w:lvl>
+    <w:lvl w:ilvl="5" w:tplc="04090005" w:tentative="1">
+      <w:start w:val="1"/>
+      <w:numFmt w:val="bullet"/>
+      <w:lvlText w:val=""/>
+      <w:lvlJc w:val="left"/>
+      <w:pPr>
+        <w:ind w:left="4320" w:hanging="360"/>
+      </w:pPr>
+      <w:rPr>
+        <w:rFonts w:ascii="Wingdings" w:hAnsi="Wingdings" w:hint="default"/>
+      </w:rPr>
+    </w:lvl>
+    <w:lvl w:ilvl="6" w:tplc="04090001" w:tentative="1">
+      <w:start w:val="1"/>
+      <w:numFmt w:val="bullet"/>
+      <w:lvlText w:val=""/>
+      <w:lvlJc w:val="left"/>
+      <w:pPr>
+        <w:ind w:left="5040" w:hanging="360"/>
+      </w:pPr>
+      <w:rPr>
+        <w:rFonts w:ascii="Symbol" w:hAnsi="Symbol" w:hint="default"/>
+      </w:rPr>
+    </w:lvl>
+    <w:lvl w:ilvl="7" w:tplc="04090003" w:tentative="1">
+      <w:start w:val="1"/>
+      <w:numFmt w:val="bullet"/>
+      <w:lvlText w:val="o"/>
+      <w:lvlJc w:val="left"/>
+      <w:pPr>
+        <w:ind w:left="5760" w:hanging="360"/>
+      </w:pPr>
+      <w:rPr>
+        <w:rFonts w:ascii="Courier New" w:hAnsi="Courier New" w:cs="Courier New" w:hint="default"/>
+      </w:rPr>
+    </w:lvl>
+    <w:lvl w:ilvl="8" w:tplc="04090005" w:tentative="1">
+      <w:start w:val="1"/>
+      <w:numFmt w:val="bullet"/>
+      <w:lvlText w:val=""/>
+      <w:lvlJc w:val="left"/>
+      <w:pPr>
+        <w:ind w:left="6480" w:hanging="360"/>
+      </w:pPr>
+      <w:rPr>
+        <w:rFonts w:ascii="Wingdings" w:hAnsi="Wingdings" w:hint="default"/>
+      </w:rPr>
+    </w:lvl>
+  </w:abstractNum>
+  <w:abstractNum w:abstractNumId="2" w15:restartNumberingAfterBreak="0">
+    <w:nsid w:val="72B02A3C"/>
+    <w:multiLevelType w:val="hybridMultilevel"/>
+    <w:tmpl w:val="E6E0C1C4"/>
+    <w:lvl w:ilvl="0" w:tplc="04090001">
+      <w:start w:val="1"/>
+      <w:numFmt w:val="bullet"/>
+      <w:lvlText w:val=""/>
+      <w:lvlJc w:val="left"/>
+      <w:pPr>
+        <w:ind w:left="720" w:hanging="360"/>
+      </w:pPr>
+      <w:rPr>
+        <w:rFonts w:ascii="Symbol" w:hAnsi="Symbol" w:hint="default"/>
+      </w:rPr>
+    </w:lvl>
+    <w:lvl w:ilvl="1" w:tplc="04090003">
+      <w:start w:val="1"/>
+      <w:numFmt w:val="bullet"/>
+      <w:lvlText w:val="o"/>
+      <w:lvlJc w:val="left"/>
+      <w:pPr>
+        <w:ind w:left="1440" w:hanging="360"/>
+      </w:pPr>
+      <w:rPr>
+        <w:rFonts w:ascii="Courier New" w:hAnsi="Courier New" w:cs="Courier New" w:hint="default"/>
+      </w:rPr>
+    </w:lvl>
+    <w:lvl w:ilvl="2" w:tplc="04090005">
       <w:start w:val="1"/>
       <w:numFmt w:val="bullet"/>
       <w:lvlText w:val=""/>
@@ -297,6 +1163,9 @@
   </w:num>
   <w:num w:numId="11">
     <w:abstractNumId w:val="0"/>
+  </w:num>
+  <w:num w:numId="12">
+    <w:abstractNumId w:val="2"/>
   </w:num>
 </w:numbering>
 </file>
@@ -424,6 +1293,7 @@
     <w:lsdException w:name="HTML Sample" w:semiHidden="1" w:unhideWhenUsed="1"/>
     <w:lsdException w:name="HTML Typewriter" w:semiHidden="1" w:unhideWhenUsed="1"/>
     <w:lsdException w:name="HTML Variable" w:semiHidden="1" w:unhideWhenUsed="1"/>
+    <w:lsdException w:name="Normal Table" w:semiHidden="1" w:unhideWhenUsed="1"/>
     <w:lsdException w:name="annotation subject" w:semiHidden="1" w:unhideWhenUsed="1"/>
     <w:lsdException w:name="No List" w:semiHidden="1" w:unhideWhenUsed="1"/>
     <w:lsdException w:name="Outline List 1" w:semiHidden="1" w:unhideWhenUsed="1"/>
@@ -469,9 +1339,11 @@
     <w:lsdException w:name="Table Subtle 1" w:semiHidden="1" w:unhideWhenUsed="1"/>
     <w:lsdException w:name="Table Subtle 2" w:semiHidden="1" w:unhideWhenUsed="1"/>
     <w:lsdException w:name="Table Web 1" w:semiHidden="1" w:unhideWhenUsed="1"/>
+    <w:lsdException w:name="Table Web 2" w:semiHidden="1" w:unhideWhenUsed="1"/>
     <w:lsdException w:name="Table Web 3" w:semiHidden="1" w:unhideWhenUsed="1"/>
     <w:lsdException w:name="Balloon Text" w:semiHidden="1" w:unhideWhenUsed="1"/>
     <w:lsdException w:name="Table Grid" w:uiPriority="39"/>
+    <w:lsdException w:name="Table Theme" w:semiHidden="1" w:unhideWhenUsed="1"/>
     <w:lsdException w:name="Placeholder Text" w:semiHidden="1"/>
     <w:lsdException w:name="No Spacing" w:uiPriority="1" w:qFormat="1"/>
     <w:lsdException w:name="Light Shading" w:uiPriority="60"/>

</xml_diff>